<commit_message>
Finished rough draft for bars and lines, associated scripts.
</commit_message>
<xml_diff>
--- a/docs/Bates_first_draft.docx
+++ b/docs/Bates_first_draft.docx
@@ -785,7 +785,7 @@
       </w:r>
       <w:r>
         <w:rPr/>
-        <w:t>An overview of crime in Portland can be seen in the following charts. Crime is of necessity broken up into the categories described above (Personal, Property, Statutory). This breakdown makes the crime data more visible and easy to understand.</w:t>
+        <w:t>An overview of crime in Portland can be seen in the following charts. Crime is of necessity broken up into the categories described above (Personal, Property, Statutory). This breakdown makes the crime data more visible and easy to understand. The bar charts serve to show the relative frequency of the different crimes relative to each other, while the line charts show trends over the time period in question.</w:t>
       </w:r>
     </w:p>
     <w:p>
@@ -847,17 +847,7 @@
       </w:r>
       <w:r>
         <w:rPr/>
-        <w:t>First, we will examine person crimes. The most frequent crimes in this category are simple assault, aggravated assault, and robbery. The data is faceted into bar charts depicting each year in the data set. Each of the three most frequent crimes in this category appear to be on a downward trend; the other crimes are more difficult to see due to their lower levels. A second bar chart, with the three most frequent crimes removed, follows. Again, it appears that personal crimes on this chart are either declining over time, or remaining at a fairly constant level. Of particular interest is the very low number of homicides across the timespan in question: Portland’s relatively low homicide rate has sparked interesting speculation</w:t>
-      </w:r>
-      <w:r>
-        <w:rPr>
-          <w:rStyle w:val="FootnoteAnchor"/>
-        </w:rPr>
-        <w:footnoteReference w:id="7"/>
-      </w:r>
-      <w:r>
-        <w:rPr/>
-        <w:t>..</w:t>
+        <w:t>First, we will examine personal crimes. The data is faceted into bar charts depicting each year in the data set. The most frequent crimes in this category are simple assault, aggravated assault, and robbery. Each of the three most frequent crimes in this category appear to be decreasing; this will be more visible in the line charts below. The relative levels of other crimes are more difficult to see due to their lower frequency.</w:t>
       </w:r>
     </w:p>
     <w:p>
@@ -927,7 +917,773 @@
       </w:r>
       <w:r>
         <w:rPr/>
-        <w:t>The major trends among these personal offenses are made more clear in the following time-series plots.</w:t>
+        <w:t xml:space="preserve"> A second bar chart, with the three most frequent crimes removed, is shown above. Again, it appears that personal crimes on this chart are either declining over time, or remaining at a fairly constant level. Of particular interest is the very low number of homicides across the timespan in question: Portland’s relatively low homicide rate has sparked interesting speculation</w:t>
+      </w:r>
+      <w:r>
+        <w:rPr>
+          <w:rStyle w:val="FootnoteAnchor"/>
+        </w:rPr>
+        <w:footnoteReference w:id="7"/>
+      </w:r>
+      <w:r>
+        <w:rPr/>
+        <w:t>.</w:t>
+      </w:r>
+    </w:p>
+    <w:p>
+      <w:pPr>
+        <w:pStyle w:val="TextBody"/>
+        <w:spacing w:lineRule="auto" w:line="480"/>
+        <w:rPr/>
+      </w:pPr>
+      <w:r>
+        <w:rPr/>
+        <w:tab/>
+      </w:r>
+    </w:p>
+    <w:p>
+      <w:pPr>
+        <w:pStyle w:val="TextBody"/>
+        <w:spacing w:lineRule="auto" w:line="480"/>
+        <w:rPr/>
+      </w:pPr>
+      <w:r>
+        <w:drawing>
+          <wp:anchor behindDoc="0" distT="0" distB="0" distL="0" distR="0" simplePos="0" locked="0" layoutInCell="1" allowOverlap="1" relativeHeight="4">
+            <wp:simplePos x="0" y="0"/>
+            <wp:positionH relativeFrom="column">
+              <wp:align>center</wp:align>
+            </wp:positionH>
+            <wp:positionV relativeFrom="paragraph">
+              <wp:posOffset>635</wp:posOffset>
+            </wp:positionV>
+            <wp:extent cx="6332220" cy="5508625"/>
+            <wp:effectExtent l="0" t="0" r="0" b="0"/>
+            <wp:wrapSquare wrapText="largest"/>
+            <wp:docPr id="3" name="Image4" descr=""/>
+            <wp:cNvGraphicFramePr>
+              <a:graphicFrameLocks xmlns:a="http://schemas.openxmlformats.org/drawingml/2006/main" noChangeAspect="1"/>
+            </wp:cNvGraphicFramePr>
+            <a:graphic xmlns:a="http://schemas.openxmlformats.org/drawingml/2006/main">
+              <a:graphicData uri="http://schemas.openxmlformats.org/drawingml/2006/picture">
+                <pic:pic xmlns:pic="http://schemas.openxmlformats.org/drawingml/2006/picture">
+                  <pic:nvPicPr>
+                    <pic:cNvPr id="3" name="Image4" descr=""/>
+                    <pic:cNvPicPr>
+                      <a:picLocks noChangeAspect="1" noChangeArrowheads="1"/>
+                    </pic:cNvPicPr>
+                  </pic:nvPicPr>
+                  <pic:blipFill>
+                    <a:blip r:embed="rId5"/>
+                    <a:stretch>
+                      <a:fillRect/>
+                    </a:stretch>
+                  </pic:blipFill>
+                  <pic:spPr bwMode="auto">
+                    <a:xfrm>
+                      <a:off x="0" y="0"/>
+                      <a:ext cx="6332220" cy="5508625"/>
+                    </a:xfrm>
+                    <a:prstGeom prst="rect">
+                      <a:avLst/>
+                    </a:prstGeom>
+                  </pic:spPr>
+                </pic:pic>
+              </a:graphicData>
+            </a:graphic>
+          </wp:anchor>
+        </w:drawing>
+      </w:r>
+      <w:r>
+        <w:rPr/>
+        <w:tab/>
+      </w:r>
+      <w:r>
+        <w:rPr/>
+        <w:t>The major trends among these personal offenses are made more clear in these time-series plots. Above, each offense is plotted on the same graph, with the trends discussed above illustrated. In particular, Simple Assault, Aggravated Assault, and Robbery have decreased by 20.5%, 25.9%, and 33.9%, respectively. It would be interesting to construct a linear regression model on each of these offense types and to note the slope of the line thus generated. This would be more revealing than a simple percentage decrease, as is done here in a simple exploratory way.</w:t>
+      </w:r>
+    </w:p>
+    <w:p>
+      <w:pPr>
+        <w:pStyle w:val="TextBody"/>
+        <w:spacing w:lineRule="auto" w:line="480"/>
+        <w:rPr/>
+      </w:pPr>
+      <w:r>
+        <w:rPr/>
+      </w:r>
+    </w:p>
+    <w:p>
+      <w:pPr>
+        <w:pStyle w:val="TextBody"/>
+        <w:spacing w:lineRule="auto" w:line="480"/>
+        <w:rPr/>
+      </w:pPr>
+      <w:r>
+        <w:rPr/>
+        <w:tab/>
+      </w:r>
+    </w:p>
+    <w:p>
+      <w:pPr>
+        <w:pStyle w:val="TextBody"/>
+        <w:spacing w:lineRule="auto" w:line="480"/>
+        <w:rPr/>
+      </w:pPr>
+      <w:r>
+        <w:drawing>
+          <wp:anchor behindDoc="0" distT="0" distB="0" distL="0" distR="0" simplePos="0" locked="0" layoutInCell="1" allowOverlap="1" relativeHeight="5">
+            <wp:simplePos x="0" y="0"/>
+            <wp:positionH relativeFrom="column">
+              <wp:align>center</wp:align>
+            </wp:positionH>
+            <wp:positionV relativeFrom="paragraph">
+              <wp:posOffset>635</wp:posOffset>
+            </wp:positionV>
+            <wp:extent cx="6332220" cy="5508625"/>
+            <wp:effectExtent l="0" t="0" r="0" b="0"/>
+            <wp:wrapSquare wrapText="largest"/>
+            <wp:docPr id="4" name="Image3" descr=""/>
+            <wp:cNvGraphicFramePr>
+              <a:graphicFrameLocks xmlns:a="http://schemas.openxmlformats.org/drawingml/2006/main" noChangeAspect="1"/>
+            </wp:cNvGraphicFramePr>
+            <a:graphic xmlns:a="http://schemas.openxmlformats.org/drawingml/2006/main">
+              <a:graphicData uri="http://schemas.openxmlformats.org/drawingml/2006/picture">
+                <pic:pic xmlns:pic="http://schemas.openxmlformats.org/drawingml/2006/picture">
+                  <pic:nvPicPr>
+                    <pic:cNvPr id="4" name="Image3" descr=""/>
+                    <pic:cNvPicPr>
+                      <a:picLocks noChangeAspect="1" noChangeArrowheads="1"/>
+                    </pic:cNvPicPr>
+                  </pic:nvPicPr>
+                  <pic:blipFill>
+                    <a:blip r:embed="rId6"/>
+                    <a:stretch>
+                      <a:fillRect/>
+                    </a:stretch>
+                  </pic:blipFill>
+                  <pic:spPr bwMode="auto">
+                    <a:xfrm>
+                      <a:off x="0" y="0"/>
+                      <a:ext cx="6332220" cy="5508625"/>
+                    </a:xfrm>
+                    <a:prstGeom prst="rect">
+                      <a:avLst/>
+                    </a:prstGeom>
+                  </pic:spPr>
+                </pic:pic>
+              </a:graphicData>
+            </a:graphic>
+          </wp:anchor>
+        </w:drawing>
+      </w:r>
+      <w:r>
+        <w:rPr/>
+        <w:tab/>
+        <w:t>When we remove the three most frequently committed offenses from the line graph, we can see trends in the remaining offenses more clearly. In particular, using the same elementary method of finding the percentage change from 2004 to 2014, we see that several offenses have seen marked decreases: Offenses Against Family and Kidnapping have decreased 56.2% and 50%, respectively, while Homicide and Rape have decreased 18.2% and 20%. Sex Offenses have also decreased 14%, despite the upward spike visible in 2014. Again, a linear regression model would reveal more about the general trends in each case (especially Sex Offenses).</w:t>
+      </w:r>
+    </w:p>
+    <w:p>
+      <w:pPr>
+        <w:pStyle w:val="TextBody"/>
+        <w:spacing w:lineRule="auto" w:line="480"/>
+        <w:rPr/>
+      </w:pPr>
+      <w:r>
+        <w:rPr/>
+      </w:r>
+      <w:r>
+        <w:br w:type="page"/>
+      </w:r>
+    </w:p>
+    <w:p>
+      <w:pPr>
+        <w:pStyle w:val="TextBody"/>
+        <w:spacing w:lineRule="auto" w:line="480"/>
+        <w:rPr/>
+      </w:pPr>
+      <w:r>
+        <w:rPr/>
+        <w:tab/>
+        <w:t>A series of charts and graphs similar to those above follows, this time examining property crimes.</w:t>
+      </w:r>
+    </w:p>
+    <w:p>
+      <w:pPr>
+        <w:pStyle w:val="TextBody"/>
+        <w:spacing w:lineRule="auto" w:line="480"/>
+        <w:rPr/>
+      </w:pPr>
+      <w:r>
+        <w:drawing>
+          <wp:anchor behindDoc="0" distT="0" distB="0" distL="0" distR="0" simplePos="0" locked="0" layoutInCell="1" allowOverlap="1" relativeHeight="6">
+            <wp:simplePos x="0" y="0"/>
+            <wp:positionH relativeFrom="column">
+              <wp:align>center</wp:align>
+            </wp:positionH>
+            <wp:positionV relativeFrom="paragraph">
+              <wp:posOffset>635</wp:posOffset>
+            </wp:positionV>
+            <wp:extent cx="6332220" cy="5508625"/>
+            <wp:effectExtent l="0" t="0" r="0" b="0"/>
+            <wp:wrapSquare wrapText="largest"/>
+            <wp:docPr id="5" name="Image5" descr=""/>
+            <wp:cNvGraphicFramePr>
+              <a:graphicFrameLocks xmlns:a="http://schemas.openxmlformats.org/drawingml/2006/main" noChangeAspect="1"/>
+            </wp:cNvGraphicFramePr>
+            <a:graphic xmlns:a="http://schemas.openxmlformats.org/drawingml/2006/main">
+              <a:graphicData uri="http://schemas.openxmlformats.org/drawingml/2006/picture">
+                <pic:pic xmlns:pic="http://schemas.openxmlformats.org/drawingml/2006/picture">
+                  <pic:nvPicPr>
+                    <pic:cNvPr id="5" name="Image5" descr=""/>
+                    <pic:cNvPicPr>
+                      <a:picLocks noChangeAspect="1" noChangeArrowheads="1"/>
+                    </pic:cNvPicPr>
+                  </pic:nvPicPr>
+                  <pic:blipFill>
+                    <a:blip r:embed="rId7"/>
+                    <a:stretch>
+                      <a:fillRect/>
+                    </a:stretch>
+                  </pic:blipFill>
+                  <pic:spPr bwMode="auto">
+                    <a:xfrm>
+                      <a:off x="0" y="0"/>
+                      <a:ext cx="6332220" cy="5508625"/>
+                    </a:xfrm>
+                    <a:prstGeom prst="rect">
+                      <a:avLst/>
+                    </a:prstGeom>
+                  </pic:spPr>
+                </pic:pic>
+              </a:graphicData>
+            </a:graphic>
+          </wp:anchor>
+        </w:drawing>
+      </w:r>
+      <w:r>
+        <w:rPr/>
+        <w:tab/>
+        <w:t>One observation that can be made at the outset is that Larceny accounts for a large percentage of crimes in this category. This isn’t too surprising, since larceny includes such minor offenses as shoplifting and pickpocketing, and the value of such items can be relatively small. In fact, larceny accounts for about 33.7% of all crime, total, in Portland for the time period, and 49.6% of property crime.</w:t>
+      </w:r>
+    </w:p>
+    <w:p>
+      <w:pPr>
+        <w:pStyle w:val="TextBody"/>
+        <w:spacing w:lineRule="auto" w:line="480"/>
+        <w:rPr/>
+      </w:pPr>
+      <w:r>
+        <w:rPr/>
+      </w:r>
+    </w:p>
+    <w:p>
+      <w:pPr>
+        <w:pStyle w:val="TextBody"/>
+        <w:spacing w:lineRule="auto" w:line="480"/>
+        <w:rPr/>
+      </w:pPr>
+      <w:r>
+        <w:drawing>
+          <wp:anchor behindDoc="0" distT="0" distB="0" distL="0" distR="0" simplePos="0" locked="0" layoutInCell="1" allowOverlap="1" relativeHeight="7">
+            <wp:simplePos x="0" y="0"/>
+            <wp:positionH relativeFrom="column">
+              <wp:align>center</wp:align>
+            </wp:positionH>
+            <wp:positionV relativeFrom="paragraph">
+              <wp:posOffset>635</wp:posOffset>
+            </wp:positionV>
+            <wp:extent cx="6332220" cy="5508625"/>
+            <wp:effectExtent l="0" t="0" r="0" b="0"/>
+            <wp:wrapSquare wrapText="largest"/>
+            <wp:docPr id="6" name="Image6" descr=""/>
+            <wp:cNvGraphicFramePr>
+              <a:graphicFrameLocks xmlns:a="http://schemas.openxmlformats.org/drawingml/2006/main" noChangeAspect="1"/>
+            </wp:cNvGraphicFramePr>
+            <a:graphic xmlns:a="http://schemas.openxmlformats.org/drawingml/2006/main">
+              <a:graphicData uri="http://schemas.openxmlformats.org/drawingml/2006/picture">
+                <pic:pic xmlns:pic="http://schemas.openxmlformats.org/drawingml/2006/picture">
+                  <pic:nvPicPr>
+                    <pic:cNvPr id="6" name="Image6" descr=""/>
+                    <pic:cNvPicPr>
+                      <a:picLocks noChangeAspect="1" noChangeArrowheads="1"/>
+                    </pic:cNvPicPr>
+                  </pic:nvPicPr>
+                  <pic:blipFill>
+                    <a:blip r:embed="rId8"/>
+                    <a:stretch>
+                      <a:fillRect/>
+                    </a:stretch>
+                  </pic:blipFill>
+                  <pic:spPr bwMode="auto">
+                    <a:xfrm>
+                      <a:off x="0" y="0"/>
+                      <a:ext cx="6332220" cy="5508625"/>
+                    </a:xfrm>
+                    <a:prstGeom prst="rect">
+                      <a:avLst/>
+                    </a:prstGeom>
+                  </pic:spPr>
+                </pic:pic>
+              </a:graphicData>
+            </a:graphic>
+          </wp:anchor>
+        </w:drawing>
+      </w:r>
+      <w:r>
+        <w:rPr/>
+        <w:tab/>
+        <w:t xml:space="preserve">Inspecting the property crimes without Larceny included in the bar graph reveals the relative frequency of the remaining offenses. It is interesting to note that so-called “white-collar crimes” such as Fraud, Forgery and Embezzlement have low levels relative to “street crimes” such as Motor Vehicle Theft, Trespass, and Vandalism. </w:t>
+      </w:r>
+      <w:r>
+        <w:rPr/>
+        <w:t>Although trends for each offense type are somewhat apparent in the charts above, line charts are again provided to make these trends more visible.</w:t>
+      </w:r>
+    </w:p>
+    <w:p>
+      <w:pPr>
+        <w:pStyle w:val="TextBody"/>
+        <w:spacing w:lineRule="auto" w:line="480"/>
+        <w:rPr/>
+      </w:pPr>
+      <w:r>
+        <w:rPr/>
+      </w:r>
+    </w:p>
+    <w:p>
+      <w:pPr>
+        <w:pStyle w:val="TextBody"/>
+        <w:spacing w:lineRule="auto" w:line="480"/>
+        <w:rPr/>
+      </w:pPr>
+      <w:r>
+        <w:rPr/>
+      </w:r>
+    </w:p>
+    <w:p>
+      <w:pPr>
+        <w:pStyle w:val="TextBody"/>
+        <w:spacing w:lineRule="auto" w:line="480"/>
+        <w:rPr/>
+      </w:pPr>
+      <w:r>
+        <w:rPr/>
+      </w:r>
+    </w:p>
+    <w:p>
+      <w:pPr>
+        <w:pStyle w:val="TextBody"/>
+        <w:spacing w:lineRule="auto" w:line="480"/>
+        <w:rPr/>
+      </w:pPr>
+      <w:r>
+        <w:drawing>
+          <wp:anchor behindDoc="0" distT="0" distB="0" distL="0" distR="0" simplePos="0" locked="0" layoutInCell="1" allowOverlap="1" relativeHeight="8">
+            <wp:simplePos x="0" y="0"/>
+            <wp:positionH relativeFrom="column">
+              <wp:align>center</wp:align>
+            </wp:positionH>
+            <wp:positionV relativeFrom="paragraph">
+              <wp:posOffset>635</wp:posOffset>
+            </wp:positionV>
+            <wp:extent cx="6332220" cy="5508625"/>
+            <wp:effectExtent l="0" t="0" r="0" b="0"/>
+            <wp:wrapSquare wrapText="largest"/>
+            <wp:docPr id="7" name="Image7" descr=""/>
+            <wp:cNvGraphicFramePr>
+              <a:graphicFrameLocks xmlns:a="http://schemas.openxmlformats.org/drawingml/2006/main" noChangeAspect="1"/>
+            </wp:cNvGraphicFramePr>
+            <a:graphic xmlns:a="http://schemas.openxmlformats.org/drawingml/2006/main">
+              <a:graphicData uri="http://schemas.openxmlformats.org/drawingml/2006/picture">
+                <pic:pic xmlns:pic="http://schemas.openxmlformats.org/drawingml/2006/picture">
+                  <pic:nvPicPr>
+                    <pic:cNvPr id="7" name="Image7" descr=""/>
+                    <pic:cNvPicPr>
+                      <a:picLocks noChangeAspect="1" noChangeArrowheads="1"/>
+                    </pic:cNvPicPr>
+                  </pic:nvPicPr>
+                  <pic:blipFill>
+                    <a:blip r:embed="rId9"/>
+                    <a:stretch>
+                      <a:fillRect/>
+                    </a:stretch>
+                  </pic:blipFill>
+                  <pic:spPr bwMode="auto">
+                    <a:xfrm>
+                      <a:off x="0" y="0"/>
+                      <a:ext cx="6332220" cy="5508625"/>
+                    </a:xfrm>
+                    <a:prstGeom prst="rect">
+                      <a:avLst/>
+                    </a:prstGeom>
+                  </pic:spPr>
+                </pic:pic>
+              </a:graphicData>
+            </a:graphic>
+          </wp:anchor>
+        </w:drawing>
+      </w:r>
+      <w:r>
+        <w:rPr/>
+        <w:tab/>
+      </w:r>
+      <w:r>
+        <w:rPr/>
+        <w:t>Larceny here is seen to be on a general downward trend until 2009, then the rates tend to increase again, though at a lower rate than they had been decreasing previously. Despite this increase, from 2004 to 2014 the total percentage decrease was 14.4%. Though no causal relationship is claimed, it is interesting to note that this increase coincides exactly with a spike in Portland’s unemployment rate, which followed the 2007-2009 recession. It would be helpful to overlay these two graphs for illustrative purposes.</w:t>
+      </w:r>
+    </w:p>
+    <w:p>
+      <w:pPr>
+        <w:pStyle w:val="TextBody"/>
+        <w:spacing w:lineRule="auto" w:line="480"/>
+        <w:rPr/>
+      </w:pPr>
+      <w:r>
+        <w:rPr/>
+      </w:r>
+    </w:p>
+    <w:p>
+      <w:pPr>
+        <w:pStyle w:val="TextBody"/>
+        <w:spacing w:lineRule="auto" w:line="480"/>
+        <w:rPr/>
+      </w:pPr>
+      <w:r>
+        <w:rPr/>
+      </w:r>
+    </w:p>
+    <w:p>
+      <w:pPr>
+        <w:pStyle w:val="TextBody"/>
+        <w:spacing w:lineRule="auto" w:line="480"/>
+        <w:rPr/>
+      </w:pPr>
+      <w:r>
+        <w:rPr/>
+        <w:drawing>
+          <wp:anchor behindDoc="0" distT="0" distB="0" distL="0" distR="0" simplePos="0" locked="0" layoutInCell="1" allowOverlap="1" relativeHeight="9">
+            <wp:simplePos x="0" y="0"/>
+            <wp:positionH relativeFrom="column">
+              <wp:align>center</wp:align>
+            </wp:positionH>
+            <wp:positionV relativeFrom="paragraph">
+              <wp:posOffset>635</wp:posOffset>
+            </wp:positionV>
+            <wp:extent cx="6332220" cy="5508625"/>
+            <wp:effectExtent l="0" t="0" r="0" b="0"/>
+            <wp:wrapSquare wrapText="largest"/>
+            <wp:docPr id="8" name="Image8" descr=""/>
+            <wp:cNvGraphicFramePr>
+              <a:graphicFrameLocks xmlns:a="http://schemas.openxmlformats.org/drawingml/2006/main" noChangeAspect="1"/>
+            </wp:cNvGraphicFramePr>
+            <a:graphic xmlns:a="http://schemas.openxmlformats.org/drawingml/2006/main">
+              <a:graphicData uri="http://schemas.openxmlformats.org/drawingml/2006/picture">
+                <pic:pic xmlns:pic="http://schemas.openxmlformats.org/drawingml/2006/picture">
+                  <pic:nvPicPr>
+                    <pic:cNvPr id="8" name="Image8" descr=""/>
+                    <pic:cNvPicPr>
+                      <a:picLocks noChangeAspect="1" noChangeArrowheads="1"/>
+                    </pic:cNvPicPr>
+                  </pic:nvPicPr>
+                  <pic:blipFill>
+                    <a:blip r:embed="rId10"/>
+                    <a:stretch>
+                      <a:fillRect/>
+                    </a:stretch>
+                  </pic:blipFill>
+                  <pic:spPr bwMode="auto">
+                    <a:xfrm>
+                      <a:off x="0" y="0"/>
+                      <a:ext cx="6332220" cy="5508625"/>
+                    </a:xfrm>
+                    <a:prstGeom prst="rect">
+                      <a:avLst/>
+                    </a:prstGeom>
+                  </pic:spPr>
+                </pic:pic>
+              </a:graphicData>
+            </a:graphic>
+          </wp:anchor>
+        </w:drawing>
+      </w:r>
+      <w:r>
+        <w:br w:type="page"/>
+      </w:r>
+    </w:p>
+    <w:p>
+      <w:pPr>
+        <w:pStyle w:val="TextBody"/>
+        <w:spacing w:lineRule="auto" w:line="480"/>
+        <w:rPr/>
+      </w:pPr>
+      <w:r>
+        <w:drawing>
+          <wp:anchor behindDoc="0" distT="0" distB="0" distL="0" distR="0" simplePos="0" locked="0" layoutInCell="1" allowOverlap="1" relativeHeight="10">
+            <wp:simplePos x="0" y="0"/>
+            <wp:positionH relativeFrom="column">
+              <wp:align>center</wp:align>
+            </wp:positionH>
+            <wp:positionV relativeFrom="paragraph">
+              <wp:posOffset>635</wp:posOffset>
+            </wp:positionV>
+            <wp:extent cx="6332220" cy="5508625"/>
+            <wp:effectExtent l="0" t="0" r="0" b="0"/>
+            <wp:wrapSquare wrapText="largest"/>
+            <wp:docPr id="9" name="Image9" descr=""/>
+            <wp:cNvGraphicFramePr>
+              <a:graphicFrameLocks xmlns:a="http://schemas.openxmlformats.org/drawingml/2006/main" noChangeAspect="1"/>
+            </wp:cNvGraphicFramePr>
+            <a:graphic xmlns:a="http://schemas.openxmlformats.org/drawingml/2006/main">
+              <a:graphicData uri="http://schemas.openxmlformats.org/drawingml/2006/picture">
+                <pic:pic xmlns:pic="http://schemas.openxmlformats.org/drawingml/2006/picture">
+                  <pic:nvPicPr>
+                    <pic:cNvPr id="9" name="Image9" descr=""/>
+                    <pic:cNvPicPr>
+                      <a:picLocks noChangeAspect="1" noChangeArrowheads="1"/>
+                    </pic:cNvPicPr>
+                  </pic:nvPicPr>
+                  <pic:blipFill>
+                    <a:blip r:embed="rId11"/>
+                    <a:stretch>
+                      <a:fillRect/>
+                    </a:stretch>
+                  </pic:blipFill>
+                  <pic:spPr bwMode="auto">
+                    <a:xfrm>
+                      <a:off x="0" y="0"/>
+                      <a:ext cx="6332220" cy="5508625"/>
+                    </a:xfrm>
+                    <a:prstGeom prst="rect">
+                      <a:avLst/>
+                    </a:prstGeom>
+                  </pic:spPr>
+                </pic:pic>
+              </a:graphicData>
+            </a:graphic>
+          </wp:anchor>
+        </w:drawing>
+      </w:r>
+      <w:r>
+        <w:rPr/>
+        <w:tab/>
+      </w:r>
+      <w:r>
+        <w:rPr/>
+        <w:t>With Larceny removed from the line graph, the downward trend of each of the remaining offenses is quite apparent. In particular, the “white-collar crimes” Forgery, Fraud, and Embezzlement, have decreased 77.1%, 30.7%, and 52.5%, respectively, while other crimes have decreased a comparable amount. The exception to this is the “Stolen Property” category, which is the only one in this data set that actually saw an increase over the time period, from 63 incidents in 2004 to 72 in 2014, a change of +14.3%.</w:t>
+      </w:r>
+    </w:p>
+    <w:p>
+      <w:pPr>
+        <w:pStyle w:val="TextBody"/>
+        <w:spacing w:lineRule="auto" w:line="480"/>
+        <w:rPr/>
+      </w:pPr>
+      <w:r>
+        <w:rPr/>
+      </w:r>
+    </w:p>
+    <w:p>
+      <w:pPr>
+        <w:pStyle w:val="TextBody"/>
+        <w:spacing w:lineRule="auto" w:line="480"/>
+        <w:rPr/>
+      </w:pPr>
+      <w:r>
+        <w:rPr/>
+      </w:r>
+    </w:p>
+    <w:p>
+      <w:pPr>
+        <w:pStyle w:val="TextBody"/>
+        <w:spacing w:lineRule="auto" w:line="480"/>
+        <w:rPr/>
+      </w:pPr>
+      <w:r>
+        <w:drawing>
+          <wp:anchor behindDoc="0" distT="0" distB="0" distL="0" distR="0" simplePos="0" locked="0" layoutInCell="1" allowOverlap="1" relativeHeight="11">
+            <wp:simplePos x="0" y="0"/>
+            <wp:positionH relativeFrom="column">
+              <wp:align>center</wp:align>
+            </wp:positionH>
+            <wp:positionV relativeFrom="paragraph">
+              <wp:posOffset>635</wp:posOffset>
+            </wp:positionV>
+            <wp:extent cx="6332220" cy="5508625"/>
+            <wp:effectExtent l="0" t="0" r="0" b="0"/>
+            <wp:wrapSquare wrapText="largest"/>
+            <wp:docPr id="10" name="Image10" descr=""/>
+            <wp:cNvGraphicFramePr>
+              <a:graphicFrameLocks xmlns:a="http://schemas.openxmlformats.org/drawingml/2006/main" noChangeAspect="1"/>
+            </wp:cNvGraphicFramePr>
+            <a:graphic xmlns:a="http://schemas.openxmlformats.org/drawingml/2006/main">
+              <a:graphicData uri="http://schemas.openxmlformats.org/drawingml/2006/picture">
+                <pic:pic xmlns:pic="http://schemas.openxmlformats.org/drawingml/2006/picture">
+                  <pic:nvPicPr>
+                    <pic:cNvPr id="10" name="Image10" descr=""/>
+                    <pic:cNvPicPr>
+                      <a:picLocks noChangeAspect="1" noChangeArrowheads="1"/>
+                    </pic:cNvPicPr>
+                  </pic:nvPicPr>
+                  <pic:blipFill>
+                    <a:blip r:embed="rId12"/>
+                    <a:stretch>
+                      <a:fillRect/>
+                    </a:stretch>
+                  </pic:blipFill>
+                  <pic:spPr bwMode="auto">
+                    <a:xfrm>
+                      <a:off x="0" y="0"/>
+                      <a:ext cx="6332220" cy="5508625"/>
+                    </a:xfrm>
+                    <a:prstGeom prst="rect">
+                      <a:avLst/>
+                    </a:prstGeom>
+                  </pic:spPr>
+                </pic:pic>
+              </a:graphicData>
+            </a:graphic>
+          </wp:anchor>
+        </w:drawing>
+      </w:r>
+      <w:r>
+        <w:rPr/>
+        <w:tab/>
+      </w:r>
+      <w:r>
+        <w:rPr/>
+        <w:t>The statutory crimes under examination are shown above. For this data set, the crimes of lower frequency include Weapons, Curfew, Prostitution, and Gambling. Among these data are those that do not necessarily involve damage to a person or their property; the levels relative to each other appear to have remained fairly constant over the course of this time period, except for Liquor Laws and Drugs. These two offenses appear to vary more drastically than the other offenses under examination. One consideration that may come into play for data after 2014 is Oregon’s legalization of recreational marijuana; it is possible that drug-related offenses may see a change in response to this new statute.</w:t>
+      </w:r>
+    </w:p>
+    <w:p>
+      <w:pPr>
+        <w:pStyle w:val="TextBody"/>
+        <w:spacing w:lineRule="auto" w:line="480"/>
+        <w:rPr/>
+      </w:pPr>
+      <w:r>
+        <w:rPr/>
+      </w:r>
+    </w:p>
+    <w:p>
+      <w:pPr>
+        <w:pStyle w:val="TextBody"/>
+        <w:spacing w:lineRule="auto" w:line="480"/>
+        <w:rPr/>
+      </w:pPr>
+      <w:r>
+        <w:drawing>
+          <wp:anchor behindDoc="0" distT="0" distB="0" distL="0" distR="0" simplePos="0" locked="0" layoutInCell="1" allowOverlap="1" relativeHeight="12">
+            <wp:simplePos x="0" y="0"/>
+            <wp:positionH relativeFrom="column">
+              <wp:align>center</wp:align>
+            </wp:positionH>
+            <wp:positionV relativeFrom="paragraph">
+              <wp:posOffset>635</wp:posOffset>
+            </wp:positionV>
+            <wp:extent cx="6332220" cy="5508625"/>
+            <wp:effectExtent l="0" t="0" r="0" b="0"/>
+            <wp:wrapSquare wrapText="largest"/>
+            <wp:docPr id="11" name="Image11" descr=""/>
+            <wp:cNvGraphicFramePr>
+              <a:graphicFrameLocks xmlns:a="http://schemas.openxmlformats.org/drawingml/2006/main" noChangeAspect="1"/>
+            </wp:cNvGraphicFramePr>
+            <a:graphic xmlns:a="http://schemas.openxmlformats.org/drawingml/2006/main">
+              <a:graphicData uri="http://schemas.openxmlformats.org/drawingml/2006/picture">
+                <pic:pic xmlns:pic="http://schemas.openxmlformats.org/drawingml/2006/picture">
+                  <pic:nvPicPr>
+                    <pic:cNvPr id="11" name="Image11" descr=""/>
+                    <pic:cNvPicPr>
+                      <a:picLocks noChangeAspect="1" noChangeArrowheads="1"/>
+                    </pic:cNvPicPr>
+                  </pic:nvPicPr>
+                  <pic:blipFill>
+                    <a:blip r:embed="rId13"/>
+                    <a:stretch>
+                      <a:fillRect/>
+                    </a:stretch>
+                  </pic:blipFill>
+                  <pic:spPr bwMode="auto">
+                    <a:xfrm>
+                      <a:off x="0" y="0"/>
+                      <a:ext cx="6332220" cy="5508625"/>
+                    </a:xfrm>
+                    <a:prstGeom prst="rect">
+                      <a:avLst/>
+                    </a:prstGeom>
+                  </pic:spPr>
+                </pic:pic>
+              </a:graphicData>
+            </a:graphic>
+          </wp:anchor>
+        </w:drawing>
+      </w:r>
+      <w:r>
+        <w:rPr/>
+        <w:tab/>
+      </w:r>
+      <w:r>
+        <w:rPr/>
+        <w:t>Again, the trends made visible in this line chart seem to indicate that most of the offenses in this category have either decreased slightly or maintained a fairly regular level during 2004-2014. The exception, again, are Liquor Laws and Drugs offenses. Overall, Liquor Laws saw a 37.6% increase during this time period, while Drugs saw a net 25.9% decrease. Disorderly conduct remained fairly constant at a slight raise of 1.7%, while Gambling had a net change of 0. DUII, Weapons, and Prostitution saw decreases of 23.9%, 26.2%, and 65.9%, respectively. Runaway and Curfew saw decreases of 36.2% and 91.8%, respectively. The actual Curfew numbers (the most drastic reduction in the dataset) were 292 in 2004 and 24 in 2014.</w:t>
+      </w:r>
+      <w:r>
+        <w:br w:type="page"/>
+      </w:r>
+    </w:p>
+    <w:p>
+      <w:pPr>
+        <w:pStyle w:val="TextBody"/>
+        <w:spacing w:lineRule="auto" w:line="480"/>
+        <w:rPr/>
+      </w:pPr>
+      <w:r>
+        <w:rPr/>
+        <w:tab/>
+      </w:r>
+      <w:r>
+        <w:rPr/>
+        <w:t xml:space="preserve">It was originally hoped that there might be a way to identify repeat offenders in this data set; however, identifying information has been intentionally removed from the data in the interests of protecting the privacy of individuals. One method that might shed some light on this question, however, is to examine the address of each offense recorded. </w:t>
+      </w:r>
+    </w:p>
+    <w:p>
+      <w:pPr>
+        <w:pStyle w:val="TextBody"/>
+        <w:spacing w:lineRule="auto" w:line="480"/>
+        <w:rPr/>
+      </w:pPr>
+      <w:r>
+        <w:rPr/>
+        <w:tab/>
+        <w:t>The dataset used to create the “Property Crimes” summaries has a total of 502,845 entries over the time period in question, but only 53,605 unique addresses are included in the data. However, it must be noted that several addresses are of the form “12301-12499 block of NE GLISAN ST,” which could include a number of buildings, especially if there are apartments included in the block. Therefore, this method of determining repeat offenders will probably not be fruitful.</w:t>
+      </w:r>
+    </w:p>
+    <w:p>
+      <w:pPr>
+        <w:pStyle w:val="TextBody"/>
+        <w:spacing w:lineRule="auto" w:line="480"/>
+        <w:rPr/>
+      </w:pPr>
+      <w:r>
+        <w:rPr/>
+        <w:tab/>
+      </w:r>
+      <w:r>
+        <w:rPr/>
+        <w:t xml:space="preserve">It may be interesting, however, to examine the geographic distribution of the offenses recorded in the data. While identifying information about individual repeat offenders may not be obvious, it may be possible to note patterns in particular areas of the city. Since State Plane coordinates were included for each offense, it was possible to convert these coordinates to Latitude and Longitude, and thus include them on a map of the city. </w:t>
+      </w:r>
+    </w:p>
+    <w:p>
+      <w:pPr>
+        <w:pStyle w:val="TextBody"/>
+        <w:numPr>
+          <w:ilvl w:val="0"/>
+          <w:numId w:val="0"/>
+        </w:numPr>
+        <w:spacing w:lineRule="auto" w:line="480"/>
+        <w:ind w:left="1080" w:hanging="0"/>
+        <w:rPr/>
+      </w:pPr>
+      <w:r>
+        <w:rPr/>
       </w:r>
     </w:p>
     <w:p>
@@ -942,7 +1698,7 @@
       </w:pPr>
       <w:r>
         <w:rPr/>
-        <w:t>Crime in total, then broken into broad categories: property crime vs. violent crime</w:t>
+        <w:t>Further scrutiny of specific types of crime in question: robbery, burglary, etc. versus assault, homicide, etc. Is it possible to determine how much of this crime was committed by repeat offenders?</w:t>
       </w:r>
     </w:p>
     <w:p>
@@ -957,7 +1713,7 @@
       </w:pPr>
       <w:r>
         <w:rPr/>
-        <w:t xml:space="preserve">Scatter plots: </w:t>
+        <w:t>Bar charts, stacked bar charts:</w:t>
       </w:r>
     </w:p>
     <w:p>
@@ -972,7 +1728,7 @@
       </w:pPr>
       <w:r>
         <w:rPr/>
-        <w:t>Total reported Portland crime 2004-2014</w:t>
+        <w:t>Property and violent crime 2004-2014</w:t>
       </w:r>
     </w:p>
     <w:p>
@@ -987,7 +1743,7 @@
       </w:pPr>
       <w:r>
         <w:rPr/>
-        <w:t>Reported property crime 2004-2014</w:t>
+        <w:t>Property crime alone, including subcategories: Shoener, N. (2017, March 21).</w:t>
       </w:r>
     </w:p>
     <w:p>
@@ -1002,97 +1758,7 @@
       </w:pPr>
       <w:r>
         <w:rPr/>
-        <w:t>Reported violent crime 2004-2014</w:t>
-      </w:r>
-    </w:p>
-    <w:p>
-      <w:pPr>
-        <w:pStyle w:val="TextBody"/>
-        <w:numPr>
-          <w:ilvl w:val="1"/>
-          <w:numId w:val="1"/>
-        </w:numPr>
-        <w:spacing w:lineRule="auto" w:line="480"/>
-        <w:rPr/>
-      </w:pPr>
-      <w:r>
-        <w:rPr/>
-        <w:t>Further scrutiny of specific types of crime in question: robbery, burglary, etc. versus assault, homicide, etc. Is it possible to determine how much of this crime was committed by repeat offenders?</w:t>
-      </w:r>
-    </w:p>
-    <w:p>
-      <w:pPr>
-        <w:pStyle w:val="TextBody"/>
-        <w:numPr>
-          <w:ilvl w:val="2"/>
-          <w:numId w:val="1"/>
-        </w:numPr>
-        <w:spacing w:lineRule="auto" w:line="480"/>
-        <w:rPr/>
-      </w:pPr>
-      <w:r>
-        <w:rPr/>
-        <w:t>Bar charts, stacked bar charts:</w:t>
-      </w:r>
-    </w:p>
-    <w:p>
-      <w:pPr>
-        <w:pStyle w:val="TextBody"/>
-        <w:numPr>
-          <w:ilvl w:val="3"/>
-          <w:numId w:val="1"/>
-        </w:numPr>
-        <w:spacing w:lineRule="auto" w:line="480"/>
-        <w:rPr/>
-      </w:pPr>
-      <w:r>
-        <w:rPr/>
-        <w:t>Property and violent crime 2004-2014</w:t>
-      </w:r>
-    </w:p>
-    <w:p>
-      <w:pPr>
-        <w:pStyle w:val="TextBody"/>
-        <w:numPr>
-          <w:ilvl w:val="3"/>
-          <w:numId w:val="1"/>
-        </w:numPr>
-        <w:spacing w:lineRule="auto" w:line="480"/>
-        <w:rPr/>
-      </w:pPr>
-      <w:r>
-        <w:rPr/>
-        <w:t>Property crime alone, including subcategories: Shoener, N. (2017, March 21).</w:t>
-      </w:r>
-    </w:p>
-    <w:p>
-      <w:pPr>
-        <w:pStyle w:val="TextBody"/>
-        <w:numPr>
-          <w:ilvl w:val="3"/>
-          <w:numId w:val="1"/>
-        </w:numPr>
-        <w:spacing w:lineRule="auto" w:line="480"/>
-        <w:rPr/>
-      </w:pPr>
-      <w:r>
-        <w:rPr/>
         <w:t>Violent crime alone, including subcategories: Shoener, N. (2017, March 21).</w:t>
-      </w:r>
-    </w:p>
-    <w:p>
-      <w:pPr>
-        <w:pStyle w:val="TextBody"/>
-        <w:numPr>
-          <w:ilvl w:val="2"/>
-          <w:numId w:val="1"/>
-        </w:numPr>
-        <w:spacing w:lineRule="auto" w:line="480"/>
-        <w:rPr/>
-      </w:pPr>
-      <w:r>
-        <w:rPr/>
-        <w:t>Possibility of identifying repeat offenders? How would this be done given the data available?</w:t>
       </w:r>
     </w:p>
     <w:p>

</xml_diff>